<commit_message>
add cu contestar test
</commit_message>
<xml_diff>
--- a/Documentacion/TestBrain-Narrativa de CU.docx
+++ b/Documentacion/TestBrain-Narrativa de CU.docx
@@ -1,6 +1,6 @@
 
 <file path=word/document.xml><?xml version="1.0" encoding="utf-8"?>
-<w:document xmlns:wpc="http://schemas.microsoft.com/office/word/2010/wordprocessingCanvas" xmlns:mc="http://schemas.openxmlformats.org/markup-compatibility/2006" xmlns:o="urn:schemas-microsoft-com:office:office" xmlns:r="http://schemas.openxmlformats.org/officeDocument/2006/relationships" xmlns:m="http://schemas.openxmlformats.org/officeDocument/2006/math" xmlns:v="urn:schemas-microsoft-com:vml" xmlns:wp14="http://schemas.microsoft.com/office/word/2010/wordprocessingDrawing" xmlns:wp="http://schemas.openxmlformats.org/drawingml/2006/wordprocessingDrawing" xmlns:w10="urn:schemas-microsoft-com:office:word" xmlns:w="http://schemas.openxmlformats.org/wordprocessingml/2006/main" xmlns:w14="http://schemas.microsoft.com/office/word/2010/wordml" xmlns:w15="http://schemas.microsoft.com/office/word/2012/wordml" xmlns:wpg="http://schemas.microsoft.com/office/word/2010/wordprocessingGroup" xmlns:wpi="http://schemas.microsoft.com/office/word/2010/wordprocessingInk" xmlns:wne="http://schemas.microsoft.com/office/word/2006/wordml" xmlns:wps="http://schemas.microsoft.com/office/word/2010/wordprocessingShape" mc:Ignorable="w14 w15 wp14">
+<w:document xmlns:wpc="http://schemas.microsoft.com/office/word/2010/wordprocessingCanvas" xmlns:cx="http://schemas.microsoft.com/office/drawing/2014/chartex" xmlns:cx1="http://schemas.microsoft.com/office/drawing/2015/9/8/chartex" xmlns:cx2="http://schemas.microsoft.com/office/drawing/2015/10/21/chartex" xmlns:cx3="http://schemas.microsoft.com/office/drawing/2016/5/9/chartex" xmlns:cx4="http://schemas.microsoft.com/office/drawing/2016/5/10/chartex" xmlns:cx5="http://schemas.microsoft.com/office/drawing/2016/5/11/chartex" xmlns:cx6="http://schemas.microsoft.com/office/drawing/2016/5/12/chartex" xmlns:cx7="http://schemas.microsoft.com/office/drawing/2016/5/13/chartex" xmlns:cx8="http://schemas.microsoft.com/office/drawing/2016/5/14/chartex" xmlns:mc="http://schemas.openxmlformats.org/markup-compatibility/2006" xmlns:aink="http://schemas.microsoft.com/office/drawing/2016/ink" xmlns:am3d="http://schemas.microsoft.com/office/drawing/2017/model3d" xmlns:o="urn:schemas-microsoft-com:office:office" xmlns:r="http://schemas.openxmlformats.org/officeDocument/2006/relationships" xmlns:m="http://schemas.openxmlformats.org/officeDocument/2006/math" xmlns:v="urn:schemas-microsoft-com:vml" xmlns:wp14="http://schemas.microsoft.com/office/word/2010/wordprocessingDrawing" xmlns:wp="http://schemas.openxmlformats.org/drawingml/2006/wordprocessingDrawing" xmlns:w10="urn:schemas-microsoft-com:office:word" xmlns:w="http://schemas.openxmlformats.org/wordprocessingml/2006/main" xmlns:w14="http://schemas.microsoft.com/office/word/2010/wordml" xmlns:w15="http://schemas.microsoft.com/office/word/2012/wordml" xmlns:w16cid="http://schemas.microsoft.com/office/word/2016/wordml/cid" xmlns:w16se="http://schemas.microsoft.com/office/word/2015/wordml/symex" xmlns:wpg="http://schemas.microsoft.com/office/word/2010/wordprocessingGroup" xmlns:wpi="http://schemas.microsoft.com/office/word/2010/wordprocessingInk" xmlns:wne="http://schemas.microsoft.com/office/word/2006/wordml" xmlns:wps="http://schemas.microsoft.com/office/word/2010/wordprocessingShape" mc:Ignorable="w14 w15 w16se w16cid wp14">
   <w:body>
     <w:p>
       <w:pPr>
@@ -74,7 +74,7 @@
                 <w:lang w:eastAsia="es-MX"/>
               </w:rPr>
               <w:drawing>
-                <wp:inline distT="0" distB="0" distL="0" distR="0">
+                <wp:inline distT="0" distB="0" distL="0" distR="0" wp14:anchorId="2D9748CA" wp14:editId="1FD04BCB">
                   <wp:extent cx="2859405" cy="2859405"/>
                   <wp:effectExtent l="0" t="0" r="0" b="0"/>
                   <wp:docPr id="2" name="Imagen 2" descr="C:\RESPALDO-FINAL\DOCUMENTOS\POSGRADO\NIVEL 1\ingenieria de software\TestBrain\logo (1).jpg"/>
@@ -536,10 +536,18 @@
           <w:p>
             <w:pPr>
               <w:ind w:right="425"/>
+              <w:rPr>
+                <w:u w:val="single"/>
+              </w:rPr>
             </w:pPr>
             <w:r>
               <w:t>Abraham</w:t>
             </w:r>
+            <w:r>
+              <w:t xml:space="preserve"> Castillo Garcia</w:t>
+            </w:r>
+            <w:bookmarkStart w:id="0" w:name="_GoBack"/>
+            <w:bookmarkEnd w:id="0"/>
           </w:p>
           <w:p>
             <w:pPr>
@@ -730,7 +738,11 @@
     <w:sdt>
       <w:sdtPr>
         <w:rPr>
-          <w:lang w:val="es-ES"/>
+          <w:rFonts w:asciiTheme="minorHAnsi" w:eastAsiaTheme="minorHAnsi" w:hAnsiTheme="minorHAnsi" w:cstheme="minorBidi"/>
+          <w:color w:val="auto"/>
+          <w:sz w:val="22"/>
+          <w:szCs w:val="22"/>
+          <w:lang w:val="es-ES" w:eastAsia="en-US"/>
         </w:rPr>
         <w:id w:val="1262263705"/>
         <w:docPartObj>
@@ -740,19 +752,14 @@
       </w:sdtPr>
       <w:sdtEndPr>
         <w:rPr>
-          <w:rFonts w:asciiTheme="minorHAnsi" w:eastAsiaTheme="minorHAnsi" w:hAnsiTheme="minorHAnsi" w:cstheme="minorBidi"/>
           <w:b/>
           <w:bCs/>
-          <w:color w:val="auto"/>
-          <w:sz w:val="22"/>
-          <w:szCs w:val="22"/>
-          <w:lang w:eastAsia="en-US"/>
         </w:rPr>
       </w:sdtEndPr>
       <w:sdtContent>
         <w:p>
           <w:pPr>
-            <w:pStyle w:val="TtulodeTDC"/>
+            <w:pStyle w:val="TtuloTDC"/>
           </w:pPr>
         </w:p>
         <w:p>
@@ -1309,8 +1316,6 @@
       <w:pPr>
         <w:ind w:right="425"/>
       </w:pPr>
-      <w:bookmarkStart w:id="0" w:name="_GoBack"/>
-      <w:bookmarkEnd w:id="0"/>
     </w:p>
     <w:p>
       <w:pPr>
@@ -1464,34 +1469,7 @@
           <w:szCs w:val="24"/>
           <w:shd w:val="clear" w:color="auto" w:fill="FFFFFF"/>
         </w:rPr>
-        <w:t xml:space="preserve"> caso de uso es una secuencia de interacciones que se desarrollarán entre un sistema y sus actores en respuesta a un evento que inicia un actor principal sobre el propio sistema. Los diagramas de casos de uso sirven para especificar la comunicación y el comportamiento de un sistema mediante su interacción con los usuarios y/u otros sistemas. O lo que es igual, un diagrama que muestra la relación entre los actores y los casos de uso en un sistema. Una relación es una conexión</w:t>
-      </w:r>
-      <w:r>
-        <w:rPr>
-          <w:rFonts w:ascii="Arial" w:hAnsi="Arial" w:cs="Arial"/>
-          <w:sz w:val="24"/>
-          <w:szCs w:val="24"/>
-          <w:shd w:val="clear" w:color="auto" w:fill="FFFFFF"/>
-        </w:rPr>
-        <w:t xml:space="preserve"> entre los elementos del modelo</w:t>
-      </w:r>
-      <w:r>
-        <w:rPr>
-          <w:rFonts w:ascii="Arial" w:hAnsi="Arial" w:cs="Arial"/>
-          <w:sz w:val="24"/>
-          <w:szCs w:val="24"/>
-          <w:shd w:val="clear" w:color="auto" w:fill="FFFFFF"/>
-        </w:rPr>
-        <w:t>. Los diagramas de casos de uso se utilizan para ilustrar los requerimientos del sistema al mostrar cómo reacciona a eventos que se producen en su ámbito o en él mismo</w:t>
-      </w:r>
-      <w:r>
-        <w:rPr>
-          <w:rFonts w:ascii="Arial" w:hAnsi="Arial" w:cs="Arial"/>
-          <w:sz w:val="24"/>
-          <w:szCs w:val="24"/>
-          <w:shd w:val="clear" w:color="auto" w:fill="FFFFFF"/>
-        </w:rPr>
-        <w:t>.</w:t>
+        <w:t xml:space="preserve"> caso de uso es una secuencia de interacciones que se desarrollarán entre un sistema y sus actores en respuesta a un evento que inicia un actor principal sobre el propio sistema. Los diagramas de casos de uso sirven para especificar la comunicación y el comportamiento de un sistema mediante su interacción con los usuarios y/u otros sistemas. O lo que es igual, un diagrama que muestra la relación entre los actores y los casos de uso en un sistema. Una relación es una conexión entre los elementos del modelo. Los diagramas de casos de uso se utilizan para ilustrar los requerimientos del sistema al mostrar cómo reacciona a eventos que se producen en su ámbito o en él mismo.</w:t>
       </w:r>
     </w:p>
     <w:p>
@@ -1867,7 +1845,7 @@
           <w:lang w:eastAsia="es-MX"/>
         </w:rPr>
         <w:drawing>
-          <wp:inline distT="0" distB="0" distL="0" distR="0" wp14:anchorId="116888B0" wp14:editId="72508706">
+          <wp:inline distT="0" distB="0" distL="0" distR="0" wp14:anchorId="14F87F7E" wp14:editId="1C3FC8F6">
             <wp:extent cx="6570980" cy="3973438"/>
             <wp:effectExtent l="0" t="0" r="1270" b="8255"/>
             <wp:docPr id="14" name="Imagen 14" descr="C:\RESPALDO-FINAL\DOCUMENTOS\POSGRADO\NIVEL 1\ingenieria de software\TestBrain\TestBrainCU.jpg"/>
@@ -2681,7 +2659,7 @@
 </file>
 
 <file path=word/endnotes.xml><?xml version="1.0" encoding="utf-8"?>
-<w:endnotes xmlns:wpc="http://schemas.microsoft.com/office/word/2010/wordprocessingCanvas" xmlns:mc="http://schemas.openxmlformats.org/markup-compatibility/2006" xmlns:o="urn:schemas-microsoft-com:office:office" xmlns:r="http://schemas.openxmlformats.org/officeDocument/2006/relationships" xmlns:m="http://schemas.openxmlformats.org/officeDocument/2006/math" xmlns:v="urn:schemas-microsoft-com:vml" xmlns:wp14="http://schemas.microsoft.com/office/word/2010/wordprocessingDrawing" xmlns:wp="http://schemas.openxmlformats.org/drawingml/2006/wordprocessingDrawing" xmlns:w10="urn:schemas-microsoft-com:office:word" xmlns:w="http://schemas.openxmlformats.org/wordprocessingml/2006/main" xmlns:w14="http://schemas.microsoft.com/office/word/2010/wordml" xmlns:w15="http://schemas.microsoft.com/office/word/2012/wordml" xmlns:wpg="http://schemas.microsoft.com/office/word/2010/wordprocessingGroup" xmlns:wpi="http://schemas.microsoft.com/office/word/2010/wordprocessingInk" xmlns:wne="http://schemas.microsoft.com/office/word/2006/wordml" xmlns:wps="http://schemas.microsoft.com/office/word/2010/wordprocessingShape" mc:Ignorable="w14 w15 wp14">
+<w:endnotes xmlns:wpc="http://schemas.microsoft.com/office/word/2010/wordprocessingCanvas" xmlns:cx="http://schemas.microsoft.com/office/drawing/2014/chartex" xmlns:cx1="http://schemas.microsoft.com/office/drawing/2015/9/8/chartex" xmlns:cx2="http://schemas.microsoft.com/office/drawing/2015/10/21/chartex" xmlns:cx3="http://schemas.microsoft.com/office/drawing/2016/5/9/chartex" xmlns:cx4="http://schemas.microsoft.com/office/drawing/2016/5/10/chartex" xmlns:cx5="http://schemas.microsoft.com/office/drawing/2016/5/11/chartex" xmlns:cx6="http://schemas.microsoft.com/office/drawing/2016/5/12/chartex" xmlns:cx7="http://schemas.microsoft.com/office/drawing/2016/5/13/chartex" xmlns:cx8="http://schemas.microsoft.com/office/drawing/2016/5/14/chartex" xmlns:mc="http://schemas.openxmlformats.org/markup-compatibility/2006" xmlns:aink="http://schemas.microsoft.com/office/drawing/2016/ink" xmlns:am3d="http://schemas.microsoft.com/office/drawing/2017/model3d" xmlns:o="urn:schemas-microsoft-com:office:office" xmlns:r="http://schemas.openxmlformats.org/officeDocument/2006/relationships" xmlns:m="http://schemas.openxmlformats.org/officeDocument/2006/math" xmlns:v="urn:schemas-microsoft-com:vml" xmlns:wp14="http://schemas.microsoft.com/office/word/2010/wordprocessingDrawing" xmlns:wp="http://schemas.openxmlformats.org/drawingml/2006/wordprocessingDrawing" xmlns:w10="urn:schemas-microsoft-com:office:word" xmlns:w="http://schemas.openxmlformats.org/wordprocessingml/2006/main" xmlns:w14="http://schemas.microsoft.com/office/word/2010/wordml" xmlns:w15="http://schemas.microsoft.com/office/word/2012/wordml" xmlns:w16cid="http://schemas.microsoft.com/office/word/2016/wordml/cid" xmlns:w16se="http://schemas.microsoft.com/office/word/2015/wordml/symex" xmlns:wpg="http://schemas.microsoft.com/office/word/2010/wordprocessingGroup" xmlns:wpi="http://schemas.microsoft.com/office/word/2010/wordprocessingInk" xmlns:wne="http://schemas.microsoft.com/office/word/2006/wordml" xmlns:wps="http://schemas.microsoft.com/office/word/2010/wordprocessingShape" mc:Ignorable="w14 w15 w16se w16cid wp14">
   <w:endnote w:type="separator" w:id="-1">
     <w:p>
       <w:pPr>
@@ -2706,7 +2684,7 @@
 </file>
 
 <file path=word/footer1.xml><?xml version="1.0" encoding="utf-8"?>
-<w:ftr xmlns:wpc="http://schemas.microsoft.com/office/word/2010/wordprocessingCanvas" xmlns:mc="http://schemas.openxmlformats.org/markup-compatibility/2006" xmlns:o="urn:schemas-microsoft-com:office:office" xmlns:r="http://schemas.openxmlformats.org/officeDocument/2006/relationships" xmlns:m="http://schemas.openxmlformats.org/officeDocument/2006/math" xmlns:v="urn:schemas-microsoft-com:vml" xmlns:wp14="http://schemas.microsoft.com/office/word/2010/wordprocessingDrawing" xmlns:wp="http://schemas.openxmlformats.org/drawingml/2006/wordprocessingDrawing" xmlns:w10="urn:schemas-microsoft-com:office:word" xmlns:w="http://schemas.openxmlformats.org/wordprocessingml/2006/main" xmlns:w14="http://schemas.microsoft.com/office/word/2010/wordml" xmlns:w15="http://schemas.microsoft.com/office/word/2012/wordml" xmlns:wpg="http://schemas.microsoft.com/office/word/2010/wordprocessingGroup" xmlns:wpi="http://schemas.microsoft.com/office/word/2010/wordprocessingInk" xmlns:wne="http://schemas.microsoft.com/office/word/2006/wordml" xmlns:wps="http://schemas.microsoft.com/office/word/2010/wordprocessingShape" mc:Ignorable="w14 w15 wp14">
+<w:ftr xmlns:wpc="http://schemas.microsoft.com/office/word/2010/wordprocessingCanvas" xmlns:cx="http://schemas.microsoft.com/office/drawing/2014/chartex" xmlns:cx1="http://schemas.microsoft.com/office/drawing/2015/9/8/chartex" xmlns:cx2="http://schemas.microsoft.com/office/drawing/2015/10/21/chartex" xmlns:cx3="http://schemas.microsoft.com/office/drawing/2016/5/9/chartex" xmlns:cx4="http://schemas.microsoft.com/office/drawing/2016/5/10/chartex" xmlns:cx5="http://schemas.microsoft.com/office/drawing/2016/5/11/chartex" xmlns:cx6="http://schemas.microsoft.com/office/drawing/2016/5/12/chartex" xmlns:cx7="http://schemas.microsoft.com/office/drawing/2016/5/13/chartex" xmlns:cx8="http://schemas.microsoft.com/office/drawing/2016/5/14/chartex" xmlns:mc="http://schemas.openxmlformats.org/markup-compatibility/2006" xmlns:aink="http://schemas.microsoft.com/office/drawing/2016/ink" xmlns:am3d="http://schemas.microsoft.com/office/drawing/2017/model3d" xmlns:o="urn:schemas-microsoft-com:office:office" xmlns:r="http://schemas.openxmlformats.org/officeDocument/2006/relationships" xmlns:m="http://schemas.openxmlformats.org/officeDocument/2006/math" xmlns:v="urn:schemas-microsoft-com:vml" xmlns:wp14="http://schemas.microsoft.com/office/word/2010/wordprocessingDrawing" xmlns:wp="http://schemas.openxmlformats.org/drawingml/2006/wordprocessingDrawing" xmlns:w10="urn:schemas-microsoft-com:office:word" xmlns:w="http://schemas.openxmlformats.org/wordprocessingml/2006/main" xmlns:w14="http://schemas.microsoft.com/office/word/2010/wordml" xmlns:w15="http://schemas.microsoft.com/office/word/2012/wordml" xmlns:w16cid="http://schemas.microsoft.com/office/word/2016/wordml/cid" xmlns:w16se="http://schemas.microsoft.com/office/word/2015/wordml/symex" xmlns:wpg="http://schemas.microsoft.com/office/word/2010/wordprocessingGroup" xmlns:wpi="http://schemas.microsoft.com/office/word/2010/wordprocessingInk" xmlns:wne="http://schemas.microsoft.com/office/word/2006/wordml" xmlns:wps="http://schemas.microsoft.com/office/word/2010/wordprocessingShape" mc:Ignorable="w14 w15 w16se w16cid wp14">
   <w:tbl>
     <w:tblPr>
       <w:tblW w:w="5000" w:type="pct"/>
@@ -2747,6 +2725,7 @@
             <w:dataBinding w:prefixMappings="xmlns:ns0='http://purl.org/dc/elements/1.1/' xmlns:ns1='http://schemas.openxmlformats.org/package/2006/metadata/core-properties' " w:xpath="/ns1:coreProperties[1]/ns0:creator[1]" w:storeItemID="{6C3C8BC8-F283-45AE-878A-BAB7291924A1}"/>
             <w:text/>
           </w:sdtPr>
+          <w:sdtEndPr/>
           <w:sdtContent>
             <w:p>
               <w:pPr>
@@ -2830,7 +2809,7 @@
 </file>
 
 <file path=word/footnotes.xml><?xml version="1.0" encoding="utf-8"?>
-<w:footnotes xmlns:wpc="http://schemas.microsoft.com/office/word/2010/wordprocessingCanvas" xmlns:mc="http://schemas.openxmlformats.org/markup-compatibility/2006" xmlns:o="urn:schemas-microsoft-com:office:office" xmlns:r="http://schemas.openxmlformats.org/officeDocument/2006/relationships" xmlns:m="http://schemas.openxmlformats.org/officeDocument/2006/math" xmlns:v="urn:schemas-microsoft-com:vml" xmlns:wp14="http://schemas.microsoft.com/office/word/2010/wordprocessingDrawing" xmlns:wp="http://schemas.openxmlformats.org/drawingml/2006/wordprocessingDrawing" xmlns:w10="urn:schemas-microsoft-com:office:word" xmlns:w="http://schemas.openxmlformats.org/wordprocessingml/2006/main" xmlns:w14="http://schemas.microsoft.com/office/word/2010/wordml" xmlns:w15="http://schemas.microsoft.com/office/word/2012/wordml" xmlns:wpg="http://schemas.microsoft.com/office/word/2010/wordprocessingGroup" xmlns:wpi="http://schemas.microsoft.com/office/word/2010/wordprocessingInk" xmlns:wne="http://schemas.microsoft.com/office/word/2006/wordml" xmlns:wps="http://schemas.microsoft.com/office/word/2010/wordprocessingShape" mc:Ignorable="w14 w15 wp14">
+<w:footnotes xmlns:wpc="http://schemas.microsoft.com/office/word/2010/wordprocessingCanvas" xmlns:cx="http://schemas.microsoft.com/office/drawing/2014/chartex" xmlns:cx1="http://schemas.microsoft.com/office/drawing/2015/9/8/chartex" xmlns:cx2="http://schemas.microsoft.com/office/drawing/2015/10/21/chartex" xmlns:cx3="http://schemas.microsoft.com/office/drawing/2016/5/9/chartex" xmlns:cx4="http://schemas.microsoft.com/office/drawing/2016/5/10/chartex" xmlns:cx5="http://schemas.microsoft.com/office/drawing/2016/5/11/chartex" xmlns:cx6="http://schemas.microsoft.com/office/drawing/2016/5/12/chartex" xmlns:cx7="http://schemas.microsoft.com/office/drawing/2016/5/13/chartex" xmlns:cx8="http://schemas.microsoft.com/office/drawing/2016/5/14/chartex" xmlns:mc="http://schemas.openxmlformats.org/markup-compatibility/2006" xmlns:aink="http://schemas.microsoft.com/office/drawing/2016/ink" xmlns:am3d="http://schemas.microsoft.com/office/drawing/2017/model3d" xmlns:o="urn:schemas-microsoft-com:office:office" xmlns:r="http://schemas.openxmlformats.org/officeDocument/2006/relationships" xmlns:m="http://schemas.openxmlformats.org/officeDocument/2006/math" xmlns:v="urn:schemas-microsoft-com:vml" xmlns:wp14="http://schemas.microsoft.com/office/word/2010/wordprocessingDrawing" xmlns:wp="http://schemas.openxmlformats.org/drawingml/2006/wordprocessingDrawing" xmlns:w10="urn:schemas-microsoft-com:office:word" xmlns:w="http://schemas.openxmlformats.org/wordprocessingml/2006/main" xmlns:w14="http://schemas.microsoft.com/office/word/2010/wordml" xmlns:w15="http://schemas.microsoft.com/office/word/2012/wordml" xmlns:w16cid="http://schemas.microsoft.com/office/word/2016/wordml/cid" xmlns:w16se="http://schemas.microsoft.com/office/word/2015/wordml/symex" xmlns:wpg="http://schemas.microsoft.com/office/word/2010/wordprocessingGroup" xmlns:wpi="http://schemas.microsoft.com/office/word/2010/wordprocessingInk" xmlns:wne="http://schemas.microsoft.com/office/word/2006/wordml" xmlns:wps="http://schemas.microsoft.com/office/word/2010/wordprocessingShape" mc:Ignorable="w14 w15 w16se w16cid wp14">
   <w:footnote w:type="separator" w:id="-1">
     <w:p>
       <w:pPr>
@@ -2855,10 +2834,13 @@
 </file>
 
 <file path=word/header1.xml><?xml version="1.0" encoding="utf-8"?>
-<w:hdr xmlns:wpc="http://schemas.microsoft.com/office/word/2010/wordprocessingCanvas" xmlns:mc="http://schemas.openxmlformats.org/markup-compatibility/2006" xmlns:o="urn:schemas-microsoft-com:office:office" xmlns:r="http://schemas.openxmlformats.org/officeDocument/2006/relationships" xmlns:m="http://schemas.openxmlformats.org/officeDocument/2006/math" xmlns:v="urn:schemas-microsoft-com:vml" xmlns:wp14="http://schemas.microsoft.com/office/word/2010/wordprocessingDrawing" xmlns:wp="http://schemas.openxmlformats.org/drawingml/2006/wordprocessingDrawing" xmlns:w10="urn:schemas-microsoft-com:office:word" xmlns:w="http://schemas.openxmlformats.org/wordprocessingml/2006/main" xmlns:w14="http://schemas.microsoft.com/office/word/2010/wordml" xmlns:w15="http://schemas.microsoft.com/office/word/2012/wordml" xmlns:wpg="http://schemas.microsoft.com/office/word/2010/wordprocessingGroup" xmlns:wpi="http://schemas.microsoft.com/office/word/2010/wordprocessingInk" xmlns:wne="http://schemas.microsoft.com/office/word/2006/wordml" xmlns:wps="http://schemas.microsoft.com/office/word/2010/wordprocessingShape" mc:Ignorable="w14 w15 wp14">
+<w:hdr xmlns:wpc="http://schemas.microsoft.com/office/word/2010/wordprocessingCanvas" xmlns:cx="http://schemas.microsoft.com/office/drawing/2014/chartex" xmlns:cx1="http://schemas.microsoft.com/office/drawing/2015/9/8/chartex" xmlns:cx2="http://schemas.microsoft.com/office/drawing/2015/10/21/chartex" xmlns:cx3="http://schemas.microsoft.com/office/drawing/2016/5/9/chartex" xmlns:cx4="http://schemas.microsoft.com/office/drawing/2016/5/10/chartex" xmlns:cx5="http://schemas.microsoft.com/office/drawing/2016/5/11/chartex" xmlns:cx6="http://schemas.microsoft.com/office/drawing/2016/5/12/chartex" xmlns:cx7="http://schemas.microsoft.com/office/drawing/2016/5/13/chartex" xmlns:cx8="http://schemas.microsoft.com/office/drawing/2016/5/14/chartex" xmlns:mc="http://schemas.openxmlformats.org/markup-compatibility/2006" xmlns:aink="http://schemas.microsoft.com/office/drawing/2016/ink" xmlns:am3d="http://schemas.microsoft.com/office/drawing/2017/model3d" xmlns:o="urn:schemas-microsoft-com:office:office" xmlns:r="http://schemas.openxmlformats.org/officeDocument/2006/relationships" xmlns:m="http://schemas.openxmlformats.org/officeDocument/2006/math" xmlns:v="urn:schemas-microsoft-com:vml" xmlns:wp14="http://schemas.microsoft.com/office/word/2010/wordprocessingDrawing" xmlns:wp="http://schemas.openxmlformats.org/drawingml/2006/wordprocessingDrawing" xmlns:w10="urn:schemas-microsoft-com:office:word" xmlns:w="http://schemas.openxmlformats.org/wordprocessingml/2006/main" xmlns:w14="http://schemas.microsoft.com/office/word/2010/wordml" xmlns:w15="http://schemas.microsoft.com/office/word/2012/wordml" xmlns:w16cid="http://schemas.microsoft.com/office/word/2016/wordml/cid" xmlns:w16se="http://schemas.microsoft.com/office/word/2015/wordml/symex" xmlns:wpg="http://schemas.microsoft.com/office/word/2010/wordprocessingGroup" xmlns:wpi="http://schemas.microsoft.com/office/word/2010/wordprocessingInk" xmlns:wne="http://schemas.microsoft.com/office/word/2006/wordml" xmlns:wps="http://schemas.microsoft.com/office/word/2010/wordprocessingShape" mc:Ignorable="w14 w15 w16se w16cid wp14">
   <w:p>
     <w:pPr>
       <w:pStyle w:val="Encabezado"/>
+      <w:rPr>
+        <w:lang w:val="fr-FR"/>
+      </w:rPr>
     </w:pPr>
     <w:r>
       <w:rPr>
@@ -2866,7 +2848,7 @@
         <w:lang w:eastAsia="es-MX"/>
       </w:rPr>
       <w:drawing>
-        <wp:anchor distT="0" distB="0" distL="114300" distR="114300" simplePos="0" relativeHeight="251658240" behindDoc="0" locked="0" layoutInCell="1" allowOverlap="1" wp14:anchorId="23B5C3CE" wp14:editId="0F256FAF">
+        <wp:anchor distT="0" distB="0" distL="114300" distR="114300" simplePos="0" relativeHeight="251658240" behindDoc="0" locked="0" layoutInCell="1" allowOverlap="1" wp14:anchorId="151144EB" wp14:editId="528DA507">
           <wp:simplePos x="0" y="0"/>
           <wp:positionH relativeFrom="leftMargin">
             <wp:posOffset>274937</wp:posOffset>
@@ -2932,6 +2914,9 @@
       </w:drawing>
     </w:r>
     <w:r>
+      <w:rPr>
+        <w:lang w:val="fr-FR"/>
+      </w:rPr>
       <w:t>_</w:t>
     </w:r>
   </w:p>
@@ -2940,20 +2925,31 @@
       <w:pStyle w:val="Encabezado"/>
       <w:rPr>
         <w:rFonts w:ascii="Lucida Calligraphy" w:hAnsi="Lucida Calligraphy"/>
+        <w:lang w:val="fr-FR"/>
       </w:rPr>
     </w:pPr>
     <w:r>
+      <w:rPr>
+        <w:lang w:val="fr-FR"/>
+      </w:rPr>
       <w:t xml:space="preserve">    </w:t>
     </w:r>
     <w:r>
+      <w:rPr>
+        <w:lang w:val="fr-FR"/>
+      </w:rPr>
       <w:t xml:space="preserve">        </w:t>
     </w:r>
     <w:r>
+      <w:rPr>
+        <w:lang w:val="fr-FR"/>
+      </w:rPr>
       <w:t xml:space="preserve"> </w:t>
     </w:r>
     <w:r>
       <w:rPr>
         <w:rFonts w:ascii="Lucida Calligraphy" w:hAnsi="Lucida Calligraphy"/>
+        <w:lang w:val="fr-FR"/>
       </w:rPr>
       <w:t>MOCA SOLUTIONS, S.A. DE C.V.</w:t>
     </w:r>
@@ -2969,6 +2965,7 @@
       <w:rPr>
         <w:sz w:val="4"/>
         <w:szCs w:val="4"/>
+        <w:lang w:val="fr-FR"/>
       </w:rPr>
     </w:pPr>
   </w:p>
@@ -2976,16 +2973,22 @@
     <w:pPr>
       <w:pStyle w:val="Encabezado"/>
       <w:jc w:val="center"/>
+      <w:rPr>
+        <w:lang w:val="fr-FR"/>
+      </w:rPr>
     </w:pPr>
   </w:p>
 </w:hdr>
 </file>
 
 <file path=word/header2.xml><?xml version="1.0" encoding="utf-8"?>
-<w:hdr xmlns:wpc="http://schemas.microsoft.com/office/word/2010/wordprocessingCanvas" xmlns:mc="http://schemas.openxmlformats.org/markup-compatibility/2006" xmlns:o="urn:schemas-microsoft-com:office:office" xmlns:r="http://schemas.openxmlformats.org/officeDocument/2006/relationships" xmlns:m="http://schemas.openxmlformats.org/officeDocument/2006/math" xmlns:v="urn:schemas-microsoft-com:vml" xmlns:wp14="http://schemas.microsoft.com/office/word/2010/wordprocessingDrawing" xmlns:wp="http://schemas.openxmlformats.org/drawingml/2006/wordprocessingDrawing" xmlns:w10="urn:schemas-microsoft-com:office:word" xmlns:w="http://schemas.openxmlformats.org/wordprocessingml/2006/main" xmlns:w14="http://schemas.microsoft.com/office/word/2010/wordml" xmlns:w15="http://schemas.microsoft.com/office/word/2012/wordml" xmlns:wpg="http://schemas.microsoft.com/office/word/2010/wordprocessingGroup" xmlns:wpi="http://schemas.microsoft.com/office/word/2010/wordprocessingInk" xmlns:wne="http://schemas.microsoft.com/office/word/2006/wordml" xmlns:wps="http://schemas.microsoft.com/office/word/2010/wordprocessingShape" mc:Ignorable="w14 w15 wp14">
+<w:hdr xmlns:wpc="http://schemas.microsoft.com/office/word/2010/wordprocessingCanvas" xmlns:cx="http://schemas.microsoft.com/office/drawing/2014/chartex" xmlns:cx1="http://schemas.microsoft.com/office/drawing/2015/9/8/chartex" xmlns:cx2="http://schemas.microsoft.com/office/drawing/2015/10/21/chartex" xmlns:cx3="http://schemas.microsoft.com/office/drawing/2016/5/9/chartex" xmlns:cx4="http://schemas.microsoft.com/office/drawing/2016/5/10/chartex" xmlns:cx5="http://schemas.microsoft.com/office/drawing/2016/5/11/chartex" xmlns:cx6="http://schemas.microsoft.com/office/drawing/2016/5/12/chartex" xmlns:cx7="http://schemas.microsoft.com/office/drawing/2016/5/13/chartex" xmlns:cx8="http://schemas.microsoft.com/office/drawing/2016/5/14/chartex" xmlns:mc="http://schemas.openxmlformats.org/markup-compatibility/2006" xmlns:aink="http://schemas.microsoft.com/office/drawing/2016/ink" xmlns:am3d="http://schemas.microsoft.com/office/drawing/2017/model3d" xmlns:o="urn:schemas-microsoft-com:office:office" xmlns:r="http://schemas.openxmlformats.org/officeDocument/2006/relationships" xmlns:m="http://schemas.openxmlformats.org/officeDocument/2006/math" xmlns:v="urn:schemas-microsoft-com:vml" xmlns:wp14="http://schemas.microsoft.com/office/word/2010/wordprocessingDrawing" xmlns:wp="http://schemas.openxmlformats.org/drawingml/2006/wordprocessingDrawing" xmlns:w10="urn:schemas-microsoft-com:office:word" xmlns:w="http://schemas.openxmlformats.org/wordprocessingml/2006/main" xmlns:w14="http://schemas.microsoft.com/office/word/2010/wordml" xmlns:w15="http://schemas.microsoft.com/office/word/2012/wordml" xmlns:w16cid="http://schemas.microsoft.com/office/word/2016/wordml/cid" xmlns:w16se="http://schemas.microsoft.com/office/word/2015/wordml/symex" xmlns:wpg="http://schemas.microsoft.com/office/word/2010/wordprocessingGroup" xmlns:wpi="http://schemas.microsoft.com/office/word/2010/wordprocessingInk" xmlns:wne="http://schemas.microsoft.com/office/word/2006/wordml" xmlns:wps="http://schemas.microsoft.com/office/word/2010/wordprocessingShape" mc:Ignorable="w14 w15 w16se w16cid wp14">
   <w:p>
     <w:pPr>
       <w:pStyle w:val="Encabezado"/>
+      <w:rPr>
+        <w:lang w:val="fr-FR"/>
+      </w:rPr>
     </w:pPr>
     <w:r>
       <w:rPr>
@@ -2993,7 +2996,7 @@
         <w:lang w:eastAsia="es-MX"/>
       </w:rPr>
       <w:drawing>
-        <wp:anchor distT="0" distB="0" distL="114300" distR="114300" simplePos="0" relativeHeight="251660288" behindDoc="0" locked="0" layoutInCell="1" allowOverlap="1" wp14:anchorId="59C078B9" wp14:editId="47E425F3">
+        <wp:anchor distT="0" distB="0" distL="114300" distR="114300" simplePos="0" relativeHeight="251660288" behindDoc="0" locked="0" layoutInCell="1" allowOverlap="1" wp14:anchorId="1F00E1D6" wp14:editId="7FE49A44">
           <wp:simplePos x="0" y="0"/>
           <wp:positionH relativeFrom="leftMargin">
             <wp:posOffset>274937</wp:posOffset>
@@ -3059,6 +3062,9 @@
       </w:drawing>
     </w:r>
     <w:r>
+      <w:rPr>
+        <w:lang w:val="fr-FR"/>
+      </w:rPr>
       <w:t>_</w:t>
     </w:r>
   </w:p>
@@ -3067,17 +3073,25 @@
       <w:pStyle w:val="Encabezado"/>
       <w:rPr>
         <w:rFonts w:ascii="Lucida Calligraphy" w:hAnsi="Lucida Calligraphy"/>
+        <w:lang w:val="fr-FR"/>
       </w:rPr>
     </w:pPr>
     <w:r>
+      <w:rPr>
+        <w:lang w:val="fr-FR"/>
+      </w:rPr>
       <w:t xml:space="preserve">     </w:t>
     </w:r>
     <w:r>
+      <w:rPr>
+        <w:lang w:val="fr-FR"/>
+      </w:rPr>
       <w:t xml:space="preserve">        </w:t>
     </w:r>
     <w:r>
       <w:rPr>
         <w:rFonts w:ascii="Lucida Calligraphy" w:hAnsi="Lucida Calligraphy"/>
+        <w:lang w:val="fr-FR"/>
       </w:rPr>
       <w:t>MOCA SOLUTIONS, S.A. DE C.V.</w:t>
     </w:r>
@@ -3093,20 +3107,24 @@
       <w:rPr>
         <w:sz w:val="4"/>
         <w:szCs w:val="4"/>
+        <w:lang w:val="fr-FR"/>
       </w:rPr>
     </w:pPr>
   </w:p>
   <w:p>
     <w:pPr>
       <w:pStyle w:val="Encabezado"/>
+      <w:rPr>
+        <w:lang w:val="fr-FR"/>
+      </w:rPr>
     </w:pPr>
   </w:p>
 </w:hdr>
 </file>
 
 <file path=word/numbering.xml><?xml version="1.0" encoding="utf-8"?>
-<w:numbering xmlns:wpc="http://schemas.microsoft.com/office/word/2010/wordprocessingCanvas" xmlns:mc="http://schemas.openxmlformats.org/markup-compatibility/2006" xmlns:o="urn:schemas-microsoft-com:office:office" xmlns:r="http://schemas.openxmlformats.org/officeDocument/2006/relationships" xmlns:m="http://schemas.openxmlformats.org/officeDocument/2006/math" xmlns:v="urn:schemas-microsoft-com:vml" xmlns:wp14="http://schemas.microsoft.com/office/word/2010/wordprocessingDrawing" xmlns:wp="http://schemas.openxmlformats.org/drawingml/2006/wordprocessingDrawing" xmlns:w10="urn:schemas-microsoft-com:office:word" xmlns:w="http://schemas.openxmlformats.org/wordprocessingml/2006/main" xmlns:w14="http://schemas.microsoft.com/office/word/2010/wordml" xmlns:w15="http://schemas.microsoft.com/office/word/2012/wordml" xmlns:wpg="http://schemas.microsoft.com/office/word/2010/wordprocessingGroup" xmlns:wpi="http://schemas.microsoft.com/office/word/2010/wordprocessingInk" xmlns:wne="http://schemas.microsoft.com/office/word/2006/wordml" xmlns:wps="http://schemas.microsoft.com/office/word/2010/wordprocessingShape" mc:Ignorable="w14 w15 wp14">
-  <w:abstractNum w:abstractNumId="0">
+<w:numbering xmlns:wpc="http://schemas.microsoft.com/office/word/2010/wordprocessingCanvas" xmlns:cx="http://schemas.microsoft.com/office/drawing/2014/chartex" xmlns:cx1="http://schemas.microsoft.com/office/drawing/2015/9/8/chartex" xmlns:cx2="http://schemas.microsoft.com/office/drawing/2015/10/21/chartex" xmlns:cx3="http://schemas.microsoft.com/office/drawing/2016/5/9/chartex" xmlns:cx4="http://schemas.microsoft.com/office/drawing/2016/5/10/chartex" xmlns:cx5="http://schemas.microsoft.com/office/drawing/2016/5/11/chartex" xmlns:cx6="http://schemas.microsoft.com/office/drawing/2016/5/12/chartex" xmlns:cx7="http://schemas.microsoft.com/office/drawing/2016/5/13/chartex" xmlns:cx8="http://schemas.microsoft.com/office/drawing/2016/5/14/chartex" xmlns:mc="http://schemas.openxmlformats.org/markup-compatibility/2006" xmlns:aink="http://schemas.microsoft.com/office/drawing/2016/ink" xmlns:am3d="http://schemas.microsoft.com/office/drawing/2017/model3d" xmlns:o="urn:schemas-microsoft-com:office:office" xmlns:r="http://schemas.openxmlformats.org/officeDocument/2006/relationships" xmlns:m="http://schemas.openxmlformats.org/officeDocument/2006/math" xmlns:v="urn:schemas-microsoft-com:vml" xmlns:wp14="http://schemas.microsoft.com/office/word/2010/wordprocessingDrawing" xmlns:wp="http://schemas.openxmlformats.org/drawingml/2006/wordprocessingDrawing" xmlns:w10="urn:schemas-microsoft-com:office:word" xmlns:w="http://schemas.openxmlformats.org/wordprocessingml/2006/main" xmlns:w14="http://schemas.microsoft.com/office/word/2010/wordml" xmlns:w15="http://schemas.microsoft.com/office/word/2012/wordml" xmlns:w16cid="http://schemas.microsoft.com/office/word/2016/wordml/cid" xmlns:w16se="http://schemas.microsoft.com/office/word/2015/wordml/symex" xmlns:wpg="http://schemas.microsoft.com/office/word/2010/wordprocessingGroup" xmlns:wpi="http://schemas.microsoft.com/office/word/2010/wordprocessingInk" xmlns:wne="http://schemas.microsoft.com/office/word/2006/wordml" xmlns:wps="http://schemas.microsoft.com/office/word/2010/wordprocessingShape" mc:Ignorable="w14 w15 w16se w16cid wp14">
+  <w:abstractNum w:abstractNumId="0" w15:restartNumberingAfterBreak="0">
     <w:nsid w:val="3C5D01B5"/>
     <w:multiLevelType w:val="hybridMultilevel"/>
     <w:tmpl w:val="6DB2A562"/>
@@ -3196,7 +3214,7 @@
       </w:pPr>
     </w:lvl>
   </w:abstractNum>
-  <w:abstractNum w:abstractNumId="1">
+  <w:abstractNum w:abstractNumId="1" w15:restartNumberingAfterBreak="0">
     <w:nsid w:val="62C55EED"/>
     <w:multiLevelType w:val="hybridMultilevel"/>
     <w:tmpl w:val="07E2BEC0"/>
@@ -3293,7 +3311,7 @@
 </file>
 
 <file path=word/styles.xml><?xml version="1.0" encoding="utf-8"?>
-<w:styles xmlns:mc="http://schemas.openxmlformats.org/markup-compatibility/2006" xmlns:r="http://schemas.openxmlformats.org/officeDocument/2006/relationships" xmlns:w="http://schemas.openxmlformats.org/wordprocessingml/2006/main" xmlns:w14="http://schemas.microsoft.com/office/word/2010/wordml" xmlns:w15="http://schemas.microsoft.com/office/word/2012/wordml" mc:Ignorable="w14 w15">
+<w:styles xmlns:mc="http://schemas.openxmlformats.org/markup-compatibility/2006" xmlns:r="http://schemas.openxmlformats.org/officeDocument/2006/relationships" xmlns:w="http://schemas.openxmlformats.org/wordprocessingml/2006/main" xmlns:w14="http://schemas.microsoft.com/office/word/2010/wordml" xmlns:w15="http://schemas.microsoft.com/office/word/2012/wordml" xmlns:w16cid="http://schemas.microsoft.com/office/word/2016/wordml/cid" xmlns:w16se="http://schemas.microsoft.com/office/word/2015/wordml/symex" mc:Ignorable="w14 w15 w16se w16cid">
   <w:docDefaults>
     <w:rPrDefault>
       <w:rPr>
@@ -3309,7 +3327,7 @@
       </w:pPr>
     </w:pPrDefault>
   </w:docDefaults>
-  <w:latentStyles w:defLockedState="0" w:defUIPriority="99" w:defSemiHidden="0" w:defUnhideWhenUsed="0" w:defQFormat="0" w:count="371">
+  <w:latentStyles w:defLockedState="0" w:defUIPriority="99" w:defSemiHidden="0" w:defUnhideWhenUsed="0" w:defQFormat="0" w:count="376">
     <w:lsdException w:name="Normal" w:uiPriority="0" w:qFormat="1"/>
     <w:lsdException w:name="heading 1" w:uiPriority="9" w:qFormat="1"/>
     <w:lsdException w:name="heading 2" w:semiHidden="1" w:uiPriority="9" w:unhideWhenUsed="1" w:qFormat="1"/>
@@ -3415,7 +3433,6 @@
     <w:lsdException w:name="HTML Sample" w:semiHidden="1" w:unhideWhenUsed="1"/>
     <w:lsdException w:name="HTML Typewriter" w:semiHidden="1" w:unhideWhenUsed="1"/>
     <w:lsdException w:name="HTML Variable" w:semiHidden="1" w:unhideWhenUsed="1"/>
-    <w:lsdException w:name="Normal Table" w:semiHidden="1" w:unhideWhenUsed="1"/>
     <w:lsdException w:name="annotation subject" w:semiHidden="1" w:unhideWhenUsed="1"/>
     <w:lsdException w:name="No List" w:semiHidden="1" w:unhideWhenUsed="1"/>
     <w:lsdException w:name="Outline List 1" w:semiHidden="1" w:unhideWhenUsed="1"/>
@@ -3458,11 +3475,8 @@
     <w:lsdException w:name="Table Contemporary" w:semiHidden="1" w:unhideWhenUsed="1"/>
     <w:lsdException w:name="Table Elegant" w:semiHidden="1" w:unhideWhenUsed="1"/>
     <w:lsdException w:name="Table Professional" w:semiHidden="1" w:unhideWhenUsed="1"/>
-    <w:lsdException w:name="Table Subtle 1" w:semiHidden="1" w:unhideWhenUsed="1"/>
     <w:lsdException w:name="Table Subtle 2" w:semiHidden="1" w:unhideWhenUsed="1"/>
     <w:lsdException w:name="Table Web 1" w:semiHidden="1" w:unhideWhenUsed="1"/>
-    <w:lsdException w:name="Table Web 2" w:semiHidden="1" w:unhideWhenUsed="1"/>
-    <w:lsdException w:name="Table Web 3" w:semiHidden="1" w:unhideWhenUsed="1"/>
     <w:lsdException w:name="Balloon Text" w:semiHidden="1" w:unhideWhenUsed="1"/>
     <w:lsdException w:name="Table Grid" w:uiPriority="39"/>
     <w:lsdException w:name="Table Theme" w:semiHidden="1" w:unhideWhenUsed="1"/>
@@ -3681,6 +3695,11 @@
     <w:lsdException w:name="List Table 5 Dark Accent 6" w:uiPriority="50"/>
     <w:lsdException w:name="List Table 6 Colorful Accent 6" w:uiPriority="51"/>
     <w:lsdException w:name="List Table 7 Colorful Accent 6" w:uiPriority="52"/>
+    <w:lsdException w:name="Mention" w:semiHidden="1" w:unhideWhenUsed="1"/>
+    <w:lsdException w:name="Smart Hyperlink" w:semiHidden="1" w:unhideWhenUsed="1"/>
+    <w:lsdException w:name="Hashtag" w:semiHidden="1" w:unhideWhenUsed="1"/>
+    <w:lsdException w:name="Unresolved Mention" w:semiHidden="1" w:unhideWhenUsed="1"/>
+    <w:lsdException w:name="Smart Link" w:semiHidden="1" w:unhideWhenUsed="1"/>
   </w:latentStyles>
   <w:style w:type="paragraph" w:default="1" w:styleId="Normal">
     <w:name w:val="Normal"/>
@@ -3814,7 +3833,6 @@
       <w:spacing w:after="0" w:line="240" w:lineRule="auto"/>
     </w:pPr>
     <w:tblPr>
-      <w:tblInd w:w="0" w:type="dxa"/>
       <w:tblBorders>
         <w:top w:val="single" w:sz="4" w:space="0" w:color="auto"/>
         <w:left w:val="single" w:sz="4" w:space="0" w:color="auto"/>
@@ -3823,12 +3841,6 @@
         <w:insideH w:val="single" w:sz="4" w:space="0" w:color="auto"/>
         <w:insideV w:val="single" w:sz="4" w:space="0" w:color="auto"/>
       </w:tblBorders>
-      <w:tblCellMar>
-        <w:top w:w="0" w:type="dxa"/>
-        <w:left w:w="108" w:type="dxa"/>
-        <w:bottom w:w="0" w:type="dxa"/>
-        <w:right w:w="108" w:type="dxa"/>
-      </w:tblCellMar>
     </w:tblPr>
   </w:style>
   <w:style w:type="character" w:customStyle="1" w:styleId="Ttulo1Car">
@@ -3875,7 +3887,7 @@
       <w:szCs w:val="18"/>
     </w:rPr>
   </w:style>
-  <w:style w:type="paragraph" w:styleId="TtulodeTDC">
+  <w:style w:type="paragraph" w:styleId="TtuloTDC">
     <w:name w:val="TOC Heading"/>
     <w:basedOn w:val="Ttulo1"/>
     <w:next w:val="Normal"/>
@@ -3939,7 +3951,7 @@
 </file>
 
 <file path=word/glossary/document.xml><?xml version="1.0" encoding="utf-8"?>
-<w:glossaryDocument xmlns:wpc="http://schemas.microsoft.com/office/word/2010/wordprocessingCanvas" xmlns:mc="http://schemas.openxmlformats.org/markup-compatibility/2006" xmlns:o="urn:schemas-microsoft-com:office:office" xmlns:r="http://schemas.openxmlformats.org/officeDocument/2006/relationships" xmlns:m="http://schemas.openxmlformats.org/officeDocument/2006/math" xmlns:v="urn:schemas-microsoft-com:vml" xmlns:wp14="http://schemas.microsoft.com/office/word/2010/wordprocessingDrawing" xmlns:wp="http://schemas.openxmlformats.org/drawingml/2006/wordprocessingDrawing" xmlns:w10="urn:schemas-microsoft-com:office:word" xmlns:w="http://schemas.openxmlformats.org/wordprocessingml/2006/main" xmlns:w14="http://schemas.microsoft.com/office/word/2010/wordml" xmlns:w15="http://schemas.microsoft.com/office/word/2012/wordml" xmlns:wpg="http://schemas.microsoft.com/office/word/2010/wordprocessingGroup" xmlns:wpi="http://schemas.microsoft.com/office/word/2010/wordprocessingInk" xmlns:wne="http://schemas.microsoft.com/office/word/2006/wordml" xmlns:wps="http://schemas.microsoft.com/office/word/2010/wordprocessingShape" mc:Ignorable="w14 w15 wp14">
+<w:glossaryDocument xmlns:wpc="http://schemas.microsoft.com/office/word/2010/wordprocessingCanvas" xmlns:cx="http://schemas.microsoft.com/office/drawing/2014/chartex" xmlns:cx1="http://schemas.microsoft.com/office/drawing/2015/9/8/chartex" xmlns:cx2="http://schemas.microsoft.com/office/drawing/2015/10/21/chartex" xmlns:cx3="http://schemas.microsoft.com/office/drawing/2016/5/9/chartex" xmlns:cx4="http://schemas.microsoft.com/office/drawing/2016/5/10/chartex" xmlns:cx5="http://schemas.microsoft.com/office/drawing/2016/5/11/chartex" xmlns:cx6="http://schemas.microsoft.com/office/drawing/2016/5/12/chartex" xmlns:cx7="http://schemas.microsoft.com/office/drawing/2016/5/13/chartex" xmlns:cx8="http://schemas.microsoft.com/office/drawing/2016/5/14/chartex" xmlns:mc="http://schemas.openxmlformats.org/markup-compatibility/2006" xmlns:aink="http://schemas.microsoft.com/office/drawing/2016/ink" xmlns:am3d="http://schemas.microsoft.com/office/drawing/2017/model3d" xmlns:o="urn:schemas-microsoft-com:office:office" xmlns:r="http://schemas.openxmlformats.org/officeDocument/2006/relationships" xmlns:m="http://schemas.openxmlformats.org/officeDocument/2006/math" xmlns:v="urn:schemas-microsoft-com:vml" xmlns:wp14="http://schemas.microsoft.com/office/word/2010/wordprocessingDrawing" xmlns:wp="http://schemas.openxmlformats.org/drawingml/2006/wordprocessingDrawing" xmlns:w10="urn:schemas-microsoft-com:office:word" xmlns:w="http://schemas.openxmlformats.org/wordprocessingml/2006/main" xmlns:w14="http://schemas.microsoft.com/office/word/2010/wordml" xmlns:w15="http://schemas.microsoft.com/office/word/2012/wordml" xmlns:w16cid="http://schemas.microsoft.com/office/word/2016/wordml/cid" xmlns:w16se="http://schemas.microsoft.com/office/word/2015/wordml/symex" xmlns:wpg="http://schemas.microsoft.com/office/word/2010/wordprocessingGroup" xmlns:wpi="http://schemas.microsoft.com/office/word/2010/wordprocessingInk" xmlns:wne="http://schemas.microsoft.com/office/word/2006/wordml" xmlns:wps="http://schemas.microsoft.com/office/word/2010/wordprocessingShape" mc:Ignorable="w14 w15 w16se w16cid wp14">
   <w:docParts>
     <w:docPart>
       <w:docPartPr>
@@ -3977,7 +3989,7 @@
 </file>
 
 <file path=word/glossary/fontTable.xml><?xml version="1.0" encoding="utf-8"?>
-<w:fonts xmlns:mc="http://schemas.openxmlformats.org/markup-compatibility/2006" xmlns:r="http://schemas.openxmlformats.org/officeDocument/2006/relationships" xmlns:w="http://schemas.openxmlformats.org/wordprocessingml/2006/main" xmlns:w14="http://schemas.microsoft.com/office/word/2010/wordml" xmlns:w15="http://schemas.microsoft.com/office/word/2012/wordml" mc:Ignorable="w14 w15">
+<w:fonts xmlns:mc="http://schemas.openxmlformats.org/markup-compatibility/2006" xmlns:r="http://schemas.openxmlformats.org/officeDocument/2006/relationships" xmlns:w="http://schemas.openxmlformats.org/wordprocessingml/2006/main" xmlns:w14="http://schemas.microsoft.com/office/word/2010/wordml" xmlns:w15="http://schemas.microsoft.com/office/word/2012/wordml" xmlns:w16cid="http://schemas.microsoft.com/office/word/2016/wordml/cid" xmlns:w16se="http://schemas.microsoft.com/office/word/2015/wordml/symex" mc:Ignorable="w14 w15 w16se w16cid">
   <w:font w:name="Times New Roman">
     <w:panose1 w:val="02020603050405020304"/>
     <w:charset w:val="00"/>
@@ -4024,7 +4036,7 @@
 </file>
 
 <file path=word/glossary/settings.xml><?xml version="1.0" encoding="utf-8"?>
-<w:settings xmlns:mc="http://schemas.openxmlformats.org/markup-compatibility/2006" xmlns:o="urn:schemas-microsoft-com:office:office" xmlns:r="http://schemas.openxmlformats.org/officeDocument/2006/relationships" xmlns:m="http://schemas.openxmlformats.org/officeDocument/2006/math" xmlns:v="urn:schemas-microsoft-com:vml" xmlns:w10="urn:schemas-microsoft-com:office:word" xmlns:w="http://schemas.openxmlformats.org/wordprocessingml/2006/main" xmlns:w14="http://schemas.microsoft.com/office/word/2010/wordml" xmlns:w15="http://schemas.microsoft.com/office/word/2012/wordml" xmlns:sl="http://schemas.openxmlformats.org/schemaLibrary/2006/main" mc:Ignorable="w14 w15">
+<w:settings xmlns:mc="http://schemas.openxmlformats.org/markup-compatibility/2006" xmlns:o="urn:schemas-microsoft-com:office:office" xmlns:r="http://schemas.openxmlformats.org/officeDocument/2006/relationships" xmlns:m="http://schemas.openxmlformats.org/officeDocument/2006/math" xmlns:v="urn:schemas-microsoft-com:vml" xmlns:w10="urn:schemas-microsoft-com:office:word" xmlns:w="http://schemas.openxmlformats.org/wordprocessingml/2006/main" xmlns:w14="http://schemas.microsoft.com/office/word/2010/wordml" xmlns:w15="http://schemas.microsoft.com/office/word/2012/wordml" xmlns:w16cid="http://schemas.microsoft.com/office/word/2016/wordml/cid" xmlns:w16se="http://schemas.microsoft.com/office/word/2015/wordml/symex" xmlns:sl="http://schemas.openxmlformats.org/schemaLibrary/2006/main" mc:Ignorable="w14 w15 w16se w16cid">
   <w:view w:val="normal"/>
   <w:defaultTabStop w:val="708"/>
   <w:hyphenationZone w:val="425"/>
@@ -4036,11 +4048,14 @@
     <w:compatSetting w:name="enableOpenTypeFeatures" w:uri="http://schemas.microsoft.com/office/word" w:val="1"/>
     <w:compatSetting w:name="doNotFlipMirrorIndents" w:uri="http://schemas.microsoft.com/office/word" w:val="1"/>
     <w:compatSetting w:name="differentiateMultirowTableHeaders" w:uri="http://schemas.microsoft.com/office/word" w:val="1"/>
+    <w:compatSetting w:name="useWord2013TrackBottomHyphenation" w:uri="http://schemas.microsoft.com/office/word" w:val="1"/>
   </w:compat>
   <w:rsids>
     <w:rsidRoot w:val="001F603E"/>
     <w:rsid w:val="001F603E"/>
+    <w:rsid w:val="008076A8"/>
     <w:rsid w:val="008611D3"/>
+    <w:rsid w:val="00950D4E"/>
   </w:rsids>
   <m:mathPr>
     <m:mathFont m:val="Cambria Math"/>
@@ -4064,7 +4079,7 @@
 </file>
 
 <file path=word/glossary/styles.xml><?xml version="1.0" encoding="utf-8"?>
-<w:styles xmlns:mc="http://schemas.openxmlformats.org/markup-compatibility/2006" xmlns:r="http://schemas.openxmlformats.org/officeDocument/2006/relationships" xmlns:w="http://schemas.openxmlformats.org/wordprocessingml/2006/main" xmlns:w14="http://schemas.microsoft.com/office/word/2010/wordml" xmlns:w15="http://schemas.microsoft.com/office/word/2012/wordml" mc:Ignorable="w14 w15">
+<w:styles xmlns:mc="http://schemas.openxmlformats.org/markup-compatibility/2006" xmlns:r="http://schemas.openxmlformats.org/officeDocument/2006/relationships" xmlns:w="http://schemas.openxmlformats.org/wordprocessingml/2006/main" xmlns:w14="http://schemas.microsoft.com/office/word/2010/wordml" xmlns:w15="http://schemas.microsoft.com/office/word/2012/wordml" xmlns:w16cid="http://schemas.microsoft.com/office/word/2016/wordml/cid" xmlns:w16se="http://schemas.microsoft.com/office/word/2015/wordml/symex" mc:Ignorable="w14 w15 w16se w16cid">
   <w:docDefaults>
     <w:rPrDefault>
       <w:rPr>
@@ -4080,7 +4095,7 @@
       </w:pPr>
     </w:pPrDefault>
   </w:docDefaults>
-  <w:latentStyles w:defLockedState="0" w:defUIPriority="99" w:defSemiHidden="0" w:defUnhideWhenUsed="0" w:defQFormat="0" w:count="371">
+  <w:latentStyles w:defLockedState="0" w:defUIPriority="99" w:defSemiHidden="0" w:defUnhideWhenUsed="0" w:defQFormat="0" w:count="376">
     <w:lsdException w:name="Normal" w:uiPriority="0" w:qFormat="1"/>
     <w:lsdException w:name="heading 1" w:uiPriority="9" w:qFormat="1"/>
     <w:lsdException w:name="heading 2" w:semiHidden="1" w:uiPriority="9" w:unhideWhenUsed="1" w:qFormat="1"/>
@@ -4186,7 +4201,6 @@
     <w:lsdException w:name="HTML Sample" w:semiHidden="1" w:unhideWhenUsed="1"/>
     <w:lsdException w:name="HTML Typewriter" w:semiHidden="1" w:unhideWhenUsed="1"/>
     <w:lsdException w:name="HTML Variable" w:semiHidden="1" w:unhideWhenUsed="1"/>
-    <w:lsdException w:name="Normal Table" w:semiHidden="1" w:unhideWhenUsed="1"/>
     <w:lsdException w:name="annotation subject" w:semiHidden="1" w:unhideWhenUsed="1"/>
     <w:lsdException w:name="No List" w:semiHidden="1" w:unhideWhenUsed="1"/>
     <w:lsdException w:name="Outline List 1" w:semiHidden="1" w:unhideWhenUsed="1"/>
@@ -4229,11 +4243,8 @@
     <w:lsdException w:name="Table Contemporary" w:semiHidden="1" w:unhideWhenUsed="1"/>
     <w:lsdException w:name="Table Elegant" w:semiHidden="1" w:unhideWhenUsed="1"/>
     <w:lsdException w:name="Table Professional" w:semiHidden="1" w:unhideWhenUsed="1"/>
-    <w:lsdException w:name="Table Subtle 1" w:semiHidden="1" w:unhideWhenUsed="1"/>
     <w:lsdException w:name="Table Subtle 2" w:semiHidden="1" w:unhideWhenUsed="1"/>
     <w:lsdException w:name="Table Web 1" w:semiHidden="1" w:unhideWhenUsed="1"/>
-    <w:lsdException w:name="Table Web 2" w:semiHidden="1" w:unhideWhenUsed="1"/>
-    <w:lsdException w:name="Table Web 3" w:semiHidden="1" w:unhideWhenUsed="1"/>
     <w:lsdException w:name="Balloon Text" w:semiHidden="1" w:unhideWhenUsed="1"/>
     <w:lsdException w:name="Table Grid" w:uiPriority="39"/>
     <w:lsdException w:name="Table Theme" w:semiHidden="1" w:unhideWhenUsed="1"/>
@@ -4452,6 +4463,11 @@
     <w:lsdException w:name="List Table 5 Dark Accent 6" w:uiPriority="50"/>
     <w:lsdException w:name="List Table 6 Colorful Accent 6" w:uiPriority="51"/>
     <w:lsdException w:name="List Table 7 Colorful Accent 6" w:uiPriority="52"/>
+    <w:lsdException w:name="Mention" w:semiHidden="1" w:unhideWhenUsed="1"/>
+    <w:lsdException w:name="Smart Hyperlink" w:semiHidden="1" w:unhideWhenUsed="1"/>
+    <w:lsdException w:name="Hashtag" w:semiHidden="1" w:unhideWhenUsed="1"/>
+    <w:lsdException w:name="Unresolved Mention" w:semiHidden="1" w:unhideWhenUsed="1"/>
+    <w:lsdException w:name="Smart Link" w:semiHidden="1" w:unhideWhenUsed="1"/>
   </w:latentStyles>
   <w:style w:type="paragraph" w:default="1" w:styleId="Normal">
     <w:name w:val="Normal"/>
@@ -4510,7 +4526,7 @@
 </file>
 
 <file path=word/glossary/webSettings.xml><?xml version="1.0" encoding="utf-8"?>
-<w:webSettings xmlns:mc="http://schemas.openxmlformats.org/markup-compatibility/2006" xmlns:r="http://schemas.openxmlformats.org/officeDocument/2006/relationships" xmlns:w="http://schemas.openxmlformats.org/wordprocessingml/2006/main" xmlns:w14="http://schemas.microsoft.com/office/word/2010/wordml" xmlns:w15="http://schemas.microsoft.com/office/word/2012/wordml" mc:Ignorable="w14 w15">
+<w:webSettings xmlns:mc="http://schemas.openxmlformats.org/markup-compatibility/2006" xmlns:r="http://schemas.openxmlformats.org/officeDocument/2006/relationships" xmlns:w="http://schemas.openxmlformats.org/wordprocessingml/2006/main" xmlns:w14="http://schemas.microsoft.com/office/word/2010/wordml" xmlns:w15="http://schemas.microsoft.com/office/word/2012/wordml" xmlns:w16cid="http://schemas.microsoft.com/office/word/2016/wordml/cid" xmlns:w16se="http://schemas.microsoft.com/office/word/2015/wordml/symex" mc:Ignorable="w14 w15 w16se w16cid">
   <w:optimizeForBrowser/>
   <w:allowPNG/>
 </w:webSettings>
@@ -4782,7 +4798,7 @@
 </file>
 
 <file path=customXml/itemProps1.xml><?xml version="1.0" encoding="utf-8"?>
-<ds:datastoreItem xmlns:ds="http://schemas.openxmlformats.org/officeDocument/2006/customXml" ds:itemID="{0B83921A-F306-45A6-AA0D-43F46DAF9798}">
+<ds:datastoreItem xmlns:ds="http://schemas.openxmlformats.org/officeDocument/2006/customXml" ds:itemID="{BD36CEA8-D3F4-497D-8F36-126EAF63D534}">
   <ds:schemaRefs>
     <ds:schemaRef ds:uri="http://schemas.openxmlformats.org/officeDocument/2006/bibliography"/>
   </ds:schemaRefs>

</xml_diff>